<commit_message>
GTP Fix, Transition to 2017.3.0
GTP 3 protein issue is fixed in all levels. Project finally saved as a 2017.3.0 project. SOW fixed so Sarah is now Sara.
</commit_message>
<xml_diff>
--- a/biorubebot-dev-master/Documents/BioRubeBot Sandbox Simulator (SOW Spring 18).docx
+++ b/biorubebot-dev-master/Documents/BioRubeBot Sandbox Simulator (SOW Spring 18).docx
@@ -107,17 +107,62 @@
           <w:sz w:val="28"/>
           <w:szCs w:val="28"/>
         </w:rPr>
-        <w:t>Dr. Sara</w:t>
-      </w:r>
-      <w:bookmarkStart w:id="0" w:name="_GoBack"/>
-      <w:bookmarkEnd w:id="0"/>
-      <w:r>
+        <w:t>Dr. Sara Cline Ph. D. (Athens State University)</w:t>
+      </w:r>
+    </w:p>
+    <w:p>
+      <w:pPr>
+        <w:widowControl w:val="0"/>
+        <w:autoSpaceDE w:val="0"/>
+        <w:autoSpaceDN w:val="0"/>
+        <w:adjustRightInd w:val="0"/>
+        <w:spacing w:after="0" w:line="360" w:lineRule="auto"/>
+        <w:jc w:val="center"/>
         <w:rPr>
           <w:rFonts w:ascii="Arial" w:hAnsi="Arial" w:cs="Arial"/>
           <w:sz w:val="28"/>
           <w:szCs w:val="28"/>
         </w:rPr>
-        <w:t xml:space="preserve"> Cline Ph. D. (Athens State University)</w:t>
+      </w:pPr>
+      <w:r>
+        <w:rPr>
+          <w:rFonts w:ascii="Arial" w:hAnsi="Arial" w:cs="Arial"/>
+          <w:sz w:val="28"/>
+          <w:szCs w:val="28"/>
+        </w:rPr>
+        <w:t>2</w:t>
+      </w:r>
+      <w:r>
+        <w:rPr>
+          <w:rFonts w:ascii="Arial" w:hAnsi="Arial" w:cs="Arial"/>
+          <w:sz w:val="28"/>
+          <w:szCs w:val="28"/>
+        </w:rPr>
+        <w:t>/</w:t>
+      </w:r>
+      <w:r>
+        <w:rPr>
+          <w:rFonts w:ascii="Arial" w:hAnsi="Arial" w:cs="Arial"/>
+          <w:sz w:val="28"/>
+          <w:szCs w:val="28"/>
+        </w:rPr>
+        <w:t>5</w:t>
+      </w:r>
+      <w:r>
+        <w:rPr>
+          <w:rFonts w:ascii="Arial" w:hAnsi="Arial" w:cs="Arial"/>
+          <w:sz w:val="28"/>
+          <w:szCs w:val="28"/>
+        </w:rPr>
+        <w:t>/201</w:t>
+      </w:r>
+      <w:r>
+        <w:rPr>
+          <w:rFonts w:ascii="Arial" w:hAnsi="Arial" w:cs="Arial"/>
+          <w:sz w:val="28"/>
+          <w:szCs w:val="28"/>
+        </w:rPr>
+        <w:t>8</w:t>
       </w:r>
     </w:p>
     <w:p>
@@ -140,110 +185,55 @@
           <w:sz w:val="28"/>
           <w:szCs w:val="28"/>
         </w:rPr>
-        <w:t>2</w:t>
-      </w:r>
-      <w:r>
+        <w:t>Prepared by CS452 - Senior Software Engineering Project</w:t>
+      </w:r>
+    </w:p>
+    <w:p>
+      <w:pPr>
+        <w:widowControl w:val="0"/>
+        <w:autoSpaceDE w:val="0"/>
+        <w:autoSpaceDN w:val="0"/>
+        <w:adjustRightInd w:val="0"/>
+        <w:spacing w:after="0" w:line="360" w:lineRule="auto"/>
+        <w:jc w:val="center"/>
         <w:rPr>
           <w:rFonts w:ascii="Arial" w:hAnsi="Arial" w:cs="Arial"/>
           <w:sz w:val="28"/>
           <w:szCs w:val="28"/>
         </w:rPr>
-        <w:t>/</w:t>
-      </w:r>
+      </w:pPr>
       <w:r>
         <w:rPr>
           <w:rFonts w:ascii="Arial" w:hAnsi="Arial" w:cs="Arial"/>
           <w:sz w:val="28"/>
           <w:szCs w:val="28"/>
         </w:rPr>
-        <w:t>5</w:t>
-      </w:r>
-      <w:r>
+        <w:t>Instructor: Dr. Adam Lewis</w:t>
+      </w:r>
+    </w:p>
+    <w:p>
+      <w:pPr>
+        <w:jc w:val="center"/>
         <w:rPr>
           <w:rFonts w:ascii="Arial" w:hAnsi="Arial" w:cs="Arial"/>
           <w:sz w:val="28"/>
           <w:szCs w:val="28"/>
         </w:rPr>
-        <w:t>/201</w:t>
-      </w:r>
+      </w:pPr>
       <w:r>
         <w:rPr>
           <w:rFonts w:ascii="Arial" w:hAnsi="Arial" w:cs="Arial"/>
           <w:sz w:val="28"/>
           <w:szCs w:val="28"/>
         </w:rPr>
-        <w:t>8</w:t>
-      </w:r>
-    </w:p>
-    <w:p>
-      <w:pPr>
-        <w:widowControl w:val="0"/>
-        <w:autoSpaceDE w:val="0"/>
-        <w:autoSpaceDN w:val="0"/>
-        <w:adjustRightInd w:val="0"/>
-        <w:spacing w:after="0" w:line="360" w:lineRule="auto"/>
-        <w:jc w:val="center"/>
+        <w:t>Spring 201</w:t>
+      </w:r>
+      <w:r>
         <w:rPr>
           <w:rFonts w:ascii="Arial" w:hAnsi="Arial" w:cs="Arial"/>
           <w:sz w:val="28"/>
           <w:szCs w:val="28"/>
         </w:rPr>
-      </w:pPr>
-      <w:r>
-        <w:rPr>
-          <w:rFonts w:ascii="Arial" w:hAnsi="Arial" w:cs="Arial"/>
-          <w:sz w:val="28"/>
-          <w:szCs w:val="28"/>
-        </w:rPr>
-        <w:t>Prepared by CS452 - Senior Software Engineering Project</w:t>
-      </w:r>
-    </w:p>
-    <w:p>
-      <w:pPr>
-        <w:widowControl w:val="0"/>
-        <w:autoSpaceDE w:val="0"/>
-        <w:autoSpaceDN w:val="0"/>
-        <w:adjustRightInd w:val="0"/>
-        <w:spacing w:after="0" w:line="360" w:lineRule="auto"/>
-        <w:jc w:val="center"/>
-        <w:rPr>
-          <w:rFonts w:ascii="Arial" w:hAnsi="Arial" w:cs="Arial"/>
-          <w:sz w:val="28"/>
-          <w:szCs w:val="28"/>
-        </w:rPr>
-      </w:pPr>
-      <w:r>
-        <w:rPr>
-          <w:rFonts w:ascii="Arial" w:hAnsi="Arial" w:cs="Arial"/>
-          <w:sz w:val="28"/>
-          <w:szCs w:val="28"/>
-        </w:rPr>
-        <w:t>Instructor: Dr. Adam Lewis</w:t>
-      </w:r>
-    </w:p>
-    <w:p>
-      <w:pPr>
-        <w:jc w:val="center"/>
-        <w:rPr>
-          <w:rFonts w:ascii="Arial" w:hAnsi="Arial" w:cs="Arial"/>
-          <w:sz w:val="28"/>
-          <w:szCs w:val="28"/>
-        </w:rPr>
-      </w:pPr>
-      <w:r>
-        <w:rPr>
-          <w:rFonts w:ascii="Arial" w:hAnsi="Arial" w:cs="Arial"/>
-          <w:sz w:val="28"/>
-          <w:szCs w:val="28"/>
-        </w:rPr>
-        <w:t>Spring 201</w:t>
-      </w:r>
-      <w:r>
-        <w:rPr>
-          <w:rFonts w:ascii="Arial" w:hAnsi="Arial" w:cs="Arial"/>
-          <w:sz w:val="28"/>
-          <w:szCs w:val="28"/>
-        </w:rPr>
         <w:t>8</w:t>
       </w:r>
     </w:p>
@@ -282,7 +272,7 @@
         </w:rPr>
         <w:br w:type="page"/>
       </w:r>
-      <w:bookmarkStart w:id="1" w:name="_Toc187726237"/>
+      <w:bookmarkStart w:id="0" w:name="_Toc187726237"/>
       <w:r>
         <w:rPr>
           <w:sz w:val="24"/>
@@ -291,7 +281,7 @@
         <w:lastRenderedPageBreak/>
         <w:t>Statement of Work</w:t>
       </w:r>
-      <w:bookmarkEnd w:id="1"/>
+      <w:bookmarkEnd w:id="0"/>
     </w:p>
     <w:tbl>
       <w:tblPr>
@@ -583,7 +573,17 @@
                 <w:sz w:val="24"/>
                 <w:szCs w:val="24"/>
               </w:rPr>
-              <w:t>Dr. Sarah Cline Ph.D.</w:t>
+              <w:t>Dr. Sara</w:t>
+            </w:r>
+            <w:bookmarkStart w:id="1" w:name="_GoBack"/>
+            <w:bookmarkEnd w:id="1"/>
+            <w:r>
+              <w:rPr>
+                <w:rFonts w:ascii="Arial" w:hAnsi="Arial" w:cs="Arial"/>
+                <w:sz w:val="24"/>
+                <w:szCs w:val="24"/>
+              </w:rPr>
+              <w:t xml:space="preserve"> Cline Ph.D.</w:t>
             </w:r>
           </w:p>
         </w:tc>
@@ -5231,7 +5231,7 @@
 </file>
 
 <file path=customXml/itemProps1.xml><?xml version="1.0" encoding="utf-8"?>
-<ds:datastoreItem xmlns:ds="http://schemas.openxmlformats.org/officeDocument/2006/customXml" ds:itemID="{A49EF2B0-EB46-4865-9383-62FDA8950BDB}">
+<ds:datastoreItem xmlns:ds="http://schemas.openxmlformats.org/officeDocument/2006/customXml" ds:itemID="{5E7168E0-2151-4601-AB35-7C4BA1180BE0}">
   <ds:schemaRefs>
     <ds:schemaRef ds:uri="http://schemas.openxmlformats.org/officeDocument/2006/bibliography"/>
   </ds:schemaRefs>

</xml_diff>

<commit_message>
Revert "GTP Fix, Transition to 2017.3.0"
This reverts commit 06ea5eb0157f5232090f6ebfd5b3bd294daaed61.
</commit_message>
<xml_diff>
--- a/biorubebot-dev-master/Documents/BioRubeBot Sandbox Simulator (SOW Spring 18).docx
+++ b/biorubebot-dev-master/Documents/BioRubeBot Sandbox Simulator (SOW Spring 18).docx
@@ -107,7 +107,17 @@
           <w:sz w:val="28"/>
           <w:szCs w:val="28"/>
         </w:rPr>
-        <w:t>Dr. Sara Cline Ph. D. (Athens State University)</w:t>
+        <w:t>Dr. Sara</w:t>
+      </w:r>
+      <w:bookmarkStart w:id="0" w:name="_GoBack"/>
+      <w:bookmarkEnd w:id="0"/>
+      <w:r>
+        <w:rPr>
+          <w:rFonts w:ascii="Arial" w:hAnsi="Arial" w:cs="Arial"/>
+          <w:sz w:val="28"/>
+          <w:szCs w:val="28"/>
+        </w:rPr>
+        <w:t xml:space="preserve"> Cline Ph. D. (Athens State University)</w:t>
       </w:r>
     </w:p>
     <w:p>
@@ -272,7 +282,7 @@
         </w:rPr>
         <w:br w:type="page"/>
       </w:r>
-      <w:bookmarkStart w:id="0" w:name="_Toc187726237"/>
+      <w:bookmarkStart w:id="1" w:name="_Toc187726237"/>
       <w:r>
         <w:rPr>
           <w:sz w:val="24"/>
@@ -281,7 +291,7 @@
         <w:lastRenderedPageBreak/>
         <w:t>Statement of Work</w:t>
       </w:r>
-      <w:bookmarkEnd w:id="0"/>
+      <w:bookmarkEnd w:id="1"/>
     </w:p>
     <w:tbl>
       <w:tblPr>
@@ -573,17 +583,7 @@
                 <w:sz w:val="24"/>
                 <w:szCs w:val="24"/>
               </w:rPr>
-              <w:t>Dr. Sara</w:t>
-            </w:r>
-            <w:bookmarkStart w:id="1" w:name="_GoBack"/>
-            <w:bookmarkEnd w:id="1"/>
-            <w:r>
-              <w:rPr>
-                <w:rFonts w:ascii="Arial" w:hAnsi="Arial" w:cs="Arial"/>
-                <w:sz w:val="24"/>
-                <w:szCs w:val="24"/>
-              </w:rPr>
-              <w:t xml:space="preserve"> Cline Ph.D.</w:t>
+              <w:t>Dr. Sarah Cline Ph.D.</w:t>
             </w:r>
           </w:p>
         </w:tc>
@@ -5231,7 +5231,7 @@
 </file>
 
 <file path=customXml/itemProps1.xml><?xml version="1.0" encoding="utf-8"?>
-<ds:datastoreItem xmlns:ds="http://schemas.openxmlformats.org/officeDocument/2006/customXml" ds:itemID="{5E7168E0-2151-4601-AB35-7C4BA1180BE0}">
+<ds:datastoreItem xmlns:ds="http://schemas.openxmlformats.org/officeDocument/2006/customXml" ds:itemID="{A49EF2B0-EB46-4865-9383-62FDA8950BDB}">
   <ds:schemaRefs>
     <ds:schemaRef ds:uri="http://schemas.openxmlformats.org/officeDocument/2006/bibliography"/>
   </ds:schemaRefs>

</xml_diff>